<commit_message>
Added nest scraping script.
</commit_message>
<xml_diff>
--- a/docx.docx
+++ b/docx.docx
@@ -11,6 +11,8 @@
           <w:lang w:eastAsia="ja-JP"/>
         </w:rPr>
       </w:pPr>
+      <w:bookmarkStart w:id="0" w:name="_GoBack"/>
+      <w:bookmarkEnd w:id="0"/>
       <w:r>
         <w:rPr>
           <w:rFonts w:hint="eastAsia"/>
@@ -27,10 +29,10 @@
         <w:tblLook w:val="04A0" w:firstRow="1" w:lastRow="0" w:firstColumn="1" w:lastColumn="0" w:noHBand="0" w:noVBand="1"/>
       </w:tblPr>
       <w:tblGrid>
-        <w:gridCol w:w="1238"/>
-        <w:gridCol w:w="3163"/>
-        <w:gridCol w:w="2256"/>
-        <w:gridCol w:w="2199"/>
+        <w:gridCol w:w="1242"/>
+        <w:gridCol w:w="3176"/>
+        <w:gridCol w:w="2210"/>
+        <w:gridCol w:w="2210"/>
       </w:tblGrid>
       <w:tr>
         <w:tc>
@@ -870,7 +872,6 @@
     <w:p>
       <w:pPr>
         <w:rPr>
-          <w:rFonts w:hint="eastAsia"/>
           <w:lang w:eastAsia="ja-JP"/>
         </w:rPr>
       </w:pPr>
@@ -878,31 +879,33 @@
     <w:p>
       <w:pPr>
         <w:rPr>
-          <w:rFonts w:hint="eastAsia"/>
           <w:lang w:eastAsia="ja-JP"/>
         </w:rPr>
       </w:pPr>
-      <w:bookmarkStart w:id="0" w:name="_GoBack"/>
-      <w:bookmarkEnd w:id="0"/>
     </w:p>
     <w:p>
       <w:r>
+        <w:rPr>
+          <w:noProof/>
+          <w:lang w:eastAsia="ja-JP"/>
+        </w:rPr>
         <w:drawing>
-          <wp:inline xmlns:a="http://schemas.openxmlformats.org/drawingml/2006/main" xmlns:pic="http://schemas.openxmlformats.org/drawingml/2006/picture">
+          <wp:inline distT="0" distB="0" distL="0" distR="0">
             <wp:extent cx="914400" cy="914400"/>
+            <wp:effectExtent l="0" t="0" r="0" b="0"/>
             <wp:docPr id="1" name="Picture 1"/>
             <wp:cNvGraphicFramePr>
-              <a:graphicFrameLocks noChangeAspect="1"/>
+              <a:graphicFrameLocks xmlns:a="http://schemas.openxmlformats.org/drawingml/2006/main" noChangeAspect="1"/>
             </wp:cNvGraphicFramePr>
-            <a:graphic>
+            <a:graphic xmlns:a="http://schemas.openxmlformats.org/drawingml/2006/main">
               <a:graphicData uri="http://schemas.openxmlformats.org/drawingml/2006/picture">
-                <pic:pic>
+                <pic:pic xmlns:pic="http://schemas.openxmlformats.org/drawingml/2006/picture">
                   <pic:nvPicPr>
                     <pic:cNvPr id="0" name="taji.png"/>
                     <pic:cNvPicPr/>
                   </pic:nvPicPr>
                   <pic:blipFill>
-                    <a:blip r:embed="rId11"/>
+                    <a:blip r:embed="rId9"/>
                     <a:stretch>
                       <a:fillRect/>
                     </a:stretch>
@@ -912,7 +915,9 @@
                       <a:off x="0" y="0"/>
                       <a:ext cx="914400" cy="914400"/>
                     </a:xfrm>
-                    <a:prstGeom prst="rect"/>
+                    <a:prstGeom prst="rect">
+                      <a:avLst/>
+                    </a:prstGeom>
                   </pic:spPr>
                 </pic:pic>
               </a:graphicData>
@@ -928,28 +933,30 @@
     </w:p>
     <w:tbl>
       <w:tblPr>
-        <w:tblW w:type="auto" w:w="0"/>
-        <w:tblLook w:firstColumn="1" w:firstRow="1" w:lastColumn="0" w:lastRow="0" w:noHBand="0" w:noVBand="1" w:val="04A0"/>
+        <w:tblW w:w="0" w:type="auto"/>
+        <w:tblInd w:w="1384" w:type="dxa"/>
+        <w:tblLook w:val="04A0" w:firstRow="1" w:lastRow="0" w:firstColumn="1" w:lastColumn="0" w:noHBand="0" w:noVBand="1"/>
       </w:tblPr>
       <w:tblGrid>
-        <w:gridCol w:w="2880"/>
-        <w:gridCol w:w="2880"/>
-        <w:gridCol w:w="2880"/>
+        <w:gridCol w:w="851"/>
+        <w:gridCol w:w="1842"/>
+        <w:gridCol w:w="2410"/>
       </w:tblGrid>
       <w:tr>
         <w:tc>
           <w:tcPr>
-            <w:tcW w:type="dxa" w:w="2880"/>
+            <w:tcW w:w="851" w:type="dxa"/>
           </w:tcPr>
           <w:p>
             <w:r>
+              <w:lastRenderedPageBreak/>
               <w:t>ID</w:t>
             </w:r>
           </w:p>
         </w:tc>
         <w:tc>
           <w:tcPr>
-            <w:tcW w:type="dxa" w:w="2880"/>
+            <w:tcW w:w="1842" w:type="dxa"/>
           </w:tcPr>
           <w:p>
             <w:r>
@@ -959,7 +966,7 @@
         </w:tc>
         <w:tc>
           <w:tcPr>
-            <w:tcW w:type="dxa" w:w="2880"/>
+            <w:tcW w:w="2410" w:type="dxa"/>
           </w:tcPr>
           <w:p>
             <w:r>
@@ -971,7 +978,7 @@
       <w:tr>
         <w:tc>
           <w:tcPr>
-            <w:tcW w:type="dxa" w:w="2880"/>
+            <w:tcW w:w="851" w:type="dxa"/>
           </w:tcPr>
           <w:p>
             <w:r>
@@ -981,7 +988,7 @@
         </w:tc>
         <w:tc>
           <w:tcPr>
-            <w:tcW w:type="dxa" w:w="2880"/>
+            <w:tcW w:w="1842" w:type="dxa"/>
           </w:tcPr>
           <w:p>
             <w:r>
@@ -991,7 +998,7 @@
         </w:tc>
         <w:tc>
           <w:tcPr>
-            <w:tcW w:type="dxa" w:w="2880"/>
+            <w:tcW w:w="2410" w:type="dxa"/>
           </w:tcPr>
           <w:p>
             <w:r>
@@ -1003,7 +1010,7 @@
       <w:tr>
         <w:tc>
           <w:tcPr>
-            <w:tcW w:type="dxa" w:w="2880"/>
+            <w:tcW w:w="851" w:type="dxa"/>
           </w:tcPr>
           <w:p>
             <w:r>
@@ -1013,7 +1020,7 @@
         </w:tc>
         <w:tc>
           <w:tcPr>
-            <w:tcW w:type="dxa" w:w="2880"/>
+            <w:tcW w:w="1842" w:type="dxa"/>
           </w:tcPr>
           <w:p>
             <w:r>
@@ -1023,7 +1030,7 @@
         </w:tc>
         <w:tc>
           <w:tcPr>
-            <w:tcW w:type="dxa" w:w="2880"/>
+            <w:tcW w:w="2410" w:type="dxa"/>
           </w:tcPr>
           <w:p>
             <w:r>
@@ -1035,7 +1042,7 @@
       <w:tr>
         <w:tc>
           <w:tcPr>
-            <w:tcW w:type="dxa" w:w="2880"/>
+            <w:tcW w:w="851" w:type="dxa"/>
           </w:tcPr>
           <w:p>
             <w:r>
@@ -1045,7 +1052,7 @@
         </w:tc>
         <w:tc>
           <w:tcPr>
-            <w:tcW w:type="dxa" w:w="2880"/>
+            <w:tcW w:w="1842" w:type="dxa"/>
           </w:tcPr>
           <w:p>
             <w:r>
@@ -1055,11 +1062,14 @@
         </w:tc>
         <w:tc>
           <w:tcPr>
-            <w:tcW w:type="dxa" w:w="2880"/>
+            <w:tcW w:w="2410" w:type="dxa"/>
           </w:tcPr>
           <w:p>
             <w:r>
-              <w:t>本部太郎(dynpt19)</w:t>
+              <w:t>本部太郎</w:t>
+            </w:r>
+            <w:r>
+              <w:t>(dynpt19)</w:t>
             </w:r>
           </w:p>
         </w:tc>
@@ -1067,7 +1077,7 @@
       <w:tr>
         <w:tc>
           <w:tcPr>
-            <w:tcW w:type="dxa" w:w="2880"/>
+            <w:tcW w:w="851" w:type="dxa"/>
           </w:tcPr>
           <w:p>
             <w:r>
@@ -1077,7 +1087,7 @@
         </w:tc>
         <w:tc>
           <w:tcPr>
-            <w:tcW w:type="dxa" w:w="2880"/>
+            <w:tcW w:w="1842" w:type="dxa"/>
           </w:tcPr>
           <w:p>
             <w:r>
@@ -1087,11 +1097,14 @@
         </w:tc>
         <w:tc>
           <w:tcPr>
-            <w:tcW w:type="dxa" w:w="2880"/>
+            <w:tcW w:w="2410" w:type="dxa"/>
           </w:tcPr>
           <w:p>
             <w:r>
-              <w:t>本部次郎(dynpt19)</w:t>
+              <w:t>本部次郎</w:t>
+            </w:r>
+            <w:r>
+              <w:t>(dynpt19)</w:t>
             </w:r>
           </w:p>
         </w:tc>
@@ -1099,7 +1112,7 @@
       <w:tr>
         <w:tc>
           <w:tcPr>
-            <w:tcW w:type="dxa" w:w="2880"/>
+            <w:tcW w:w="851" w:type="dxa"/>
           </w:tcPr>
           <w:p>
             <w:r>
@@ -1109,7 +1122,7 @@
         </w:tc>
         <w:tc>
           <w:tcPr>
-            <w:tcW w:type="dxa" w:w="2880"/>
+            <w:tcW w:w="1842" w:type="dxa"/>
           </w:tcPr>
           <w:p>
             <w:r>
@@ -1119,11 +1132,14 @@
         </w:tc>
         <w:tc>
           <w:tcPr>
-            <w:tcW w:type="dxa" w:w="2880"/>
+            <w:tcW w:w="2410" w:type="dxa"/>
           </w:tcPr>
           <w:p>
             <w:r>
-              <w:t>統括花子(dynpt19)</w:t>
+              <w:t>統括花子</w:t>
+            </w:r>
+            <w:r>
+              <w:t>(dynpt19)</w:t>
             </w:r>
           </w:p>
         </w:tc>
@@ -1131,7 +1147,7 @@
       <w:tr>
         <w:tc>
           <w:tcPr>
-            <w:tcW w:type="dxa" w:w="2880"/>
+            <w:tcW w:w="851" w:type="dxa"/>
           </w:tcPr>
           <w:p>
             <w:r>
@@ -1141,7 +1157,7 @@
         </w:tc>
         <w:tc>
           <w:tcPr>
-            <w:tcW w:type="dxa" w:w="2880"/>
+            <w:tcW w:w="1842" w:type="dxa"/>
           </w:tcPr>
           <w:p>
             <w:r>
@@ -1151,11 +1167,14 @@
         </w:tc>
         <w:tc>
           <w:tcPr>
-            <w:tcW w:type="dxa" w:w="2880"/>
+            <w:tcW w:w="2410" w:type="dxa"/>
           </w:tcPr>
           <w:p>
             <w:r>
-              <w:t>統括一郎(dynpt19)</w:t>
+              <w:t>統括一郎</w:t>
+            </w:r>
+            <w:r>
+              <w:t>(dynpt19)</w:t>
             </w:r>
           </w:p>
         </w:tc>
@@ -1163,7 +1182,7 @@
       <w:tr>
         <w:tc>
           <w:tcPr>
-            <w:tcW w:type="dxa" w:w="2880"/>
+            <w:tcW w:w="851" w:type="dxa"/>
           </w:tcPr>
           <w:p>
             <w:r>
@@ -1173,7 +1192,7 @@
         </w:tc>
         <w:tc>
           <w:tcPr>
-            <w:tcW w:type="dxa" w:w="2880"/>
+            <w:tcW w:w="1842" w:type="dxa"/>
           </w:tcPr>
           <w:p>
             <w:r>
@@ -1183,11 +1202,14 @@
         </w:tc>
         <w:tc>
           <w:tcPr>
-            <w:tcW w:type="dxa" w:w="2880"/>
+            <w:tcW w:w="2410" w:type="dxa"/>
           </w:tcPr>
           <w:p>
             <w:r>
-              <w:t>他店一郎(dynpt19)</w:t>
+              <w:t>他店一郎</w:t>
+            </w:r>
+            <w:r>
+              <w:t>(dynpt19)</w:t>
             </w:r>
           </w:p>
         </w:tc>
@@ -1195,7 +1217,7 @@
       <w:tr>
         <w:tc>
           <w:tcPr>
-            <w:tcW w:type="dxa" w:w="2880"/>
+            <w:tcW w:w="851" w:type="dxa"/>
           </w:tcPr>
           <w:p>
             <w:r>
@@ -1205,7 +1227,7 @@
         </w:tc>
         <w:tc>
           <w:tcPr>
-            <w:tcW w:type="dxa" w:w="2880"/>
+            <w:tcW w:w="1842" w:type="dxa"/>
           </w:tcPr>
           <w:p>
             <w:r>
@@ -1215,11 +1237,14 @@
         </w:tc>
         <w:tc>
           <w:tcPr>
-            <w:tcW w:type="dxa" w:w="2880"/>
+            <w:tcW w:w="2410" w:type="dxa"/>
           </w:tcPr>
           <w:p>
             <w:r>
-              <w:t>他店二郎(dynpt19)</w:t>
+              <w:t>他店二郎</w:t>
+            </w:r>
+            <w:r>
+              <w:t>(dynpt19)</w:t>
             </w:r>
           </w:p>
         </w:tc>
@@ -1227,7 +1252,7 @@
       <w:tr>
         <w:tc>
           <w:tcPr>
-            <w:tcW w:type="dxa" w:w="2880"/>
+            <w:tcW w:w="851" w:type="dxa"/>
           </w:tcPr>
           <w:p>
             <w:r>
@@ -1237,7 +1262,7 @@
         </w:tc>
         <w:tc>
           <w:tcPr>
-            <w:tcW w:type="dxa" w:w="2880"/>
+            <w:tcW w:w="1842" w:type="dxa"/>
           </w:tcPr>
           <w:p>
             <w:r>
@@ -1247,11 +1272,14 @@
         </w:tc>
         <w:tc>
           <w:tcPr>
-            <w:tcW w:type="dxa" w:w="2880"/>
+            <w:tcW w:w="2410" w:type="dxa"/>
           </w:tcPr>
           <w:p>
             <w:r>
-              <w:t>担当一郎(dynpt19)</w:t>
+              <w:t>担当一郎</w:t>
+            </w:r>
+            <w:r>
+              <w:t>(dynpt19)</w:t>
             </w:r>
           </w:p>
         </w:tc>
@@ -1259,7 +1287,7 @@
       <w:tr>
         <w:tc>
           <w:tcPr>
-            <w:tcW w:type="dxa" w:w="2880"/>
+            <w:tcW w:w="851" w:type="dxa"/>
           </w:tcPr>
           <w:p>
             <w:r>
@@ -1269,7 +1297,7 @@
         </w:tc>
         <w:tc>
           <w:tcPr>
-            <w:tcW w:type="dxa" w:w="2880"/>
+            <w:tcW w:w="1842" w:type="dxa"/>
           </w:tcPr>
           <w:p>
             <w:r>
@@ -1279,11 +1307,20 @@
         </w:tc>
         <w:tc>
           <w:tcPr>
-            <w:tcW w:type="dxa" w:w="2880"/>
+            <w:tcW w:w="2410" w:type="dxa"/>
           </w:tcPr>
           <w:p>
             <w:r>
-              <w:t>外字郎(dynpt19)</w:t>
+              <w:t>外字</w:t>
+            </w:r>
+            <w:r>
+              <w:t></w:t>
+            </w:r>
+            <w:r>
+              <w:t>郎</w:t>
+            </w:r>
+            <w:r>
+              <w:t>(dynpt19)</w:t>
             </w:r>
           </w:p>
         </w:tc>
@@ -1291,7 +1328,7 @@
       <w:tr>
         <w:tc>
           <w:tcPr>
-            <w:tcW w:type="dxa" w:w="2880"/>
+            <w:tcW w:w="851" w:type="dxa"/>
           </w:tcPr>
           <w:p>
             <w:r>
@@ -1301,7 +1338,7 @@
         </w:tc>
         <w:tc>
           <w:tcPr>
-            <w:tcW w:type="dxa" w:w="2880"/>
+            <w:tcW w:w="1842" w:type="dxa"/>
           </w:tcPr>
           <w:p>
             <w:r>
@@ -1311,7 +1348,7 @@
         </w:tc>
         <w:tc>
           <w:tcPr>
-            <w:tcW w:type="dxa" w:w="2880"/>
+            <w:tcW w:w="2410" w:type="dxa"/>
           </w:tcPr>
           <w:p>
             <w:r>
@@ -1323,7 +1360,7 @@
       <w:tr>
         <w:tc>
           <w:tcPr>
-            <w:tcW w:type="dxa" w:w="2880"/>
+            <w:tcW w:w="851" w:type="dxa"/>
           </w:tcPr>
           <w:p>
             <w:r>
@@ -1333,7 +1370,7 @@
         </w:tc>
         <w:tc>
           <w:tcPr>
-            <w:tcW w:type="dxa" w:w="2880"/>
+            <w:tcW w:w="1842" w:type="dxa"/>
           </w:tcPr>
           <w:p>
             <w:r>
@@ -1343,7 +1380,7 @@
         </w:tc>
         <w:tc>
           <w:tcPr>
-            <w:tcW w:type="dxa" w:w="2880"/>
+            <w:tcW w:w="2410" w:type="dxa"/>
           </w:tcPr>
           <w:p>
             <w:r>
@@ -1355,7 +1392,7 @@
       <w:tr>
         <w:tc>
           <w:tcPr>
-            <w:tcW w:type="dxa" w:w="2880"/>
+            <w:tcW w:w="851" w:type="dxa"/>
           </w:tcPr>
           <w:p>
             <w:r>
@@ -1365,7 +1402,7 @@
         </w:tc>
         <w:tc>
           <w:tcPr>
-            <w:tcW w:type="dxa" w:w="2880"/>
+            <w:tcW w:w="1842" w:type="dxa"/>
           </w:tcPr>
           <w:p>
             <w:r>
@@ -1375,7 +1412,7 @@
         </w:tc>
         <w:tc>
           <w:tcPr>
-            <w:tcW w:type="dxa" w:w="2880"/>
+            <w:tcW w:w="2410" w:type="dxa"/>
           </w:tcPr>
           <w:p>
             <w:r>
@@ -1387,7 +1424,7 @@
       <w:tr>
         <w:tc>
           <w:tcPr>
-            <w:tcW w:type="dxa" w:w="2880"/>
+            <w:tcW w:w="851" w:type="dxa"/>
           </w:tcPr>
           <w:p>
             <w:r>
@@ -1397,7 +1434,7 @@
         </w:tc>
         <w:tc>
           <w:tcPr>
-            <w:tcW w:type="dxa" w:w="2880"/>
+            <w:tcW w:w="1842" w:type="dxa"/>
           </w:tcPr>
           <w:p>
             <w:r>
@@ -1407,7 +1444,7 @@
         </w:tc>
         <w:tc>
           <w:tcPr>
-            <w:tcW w:type="dxa" w:w="2880"/>
+            <w:tcW w:w="2410" w:type="dxa"/>
           </w:tcPr>
           <w:p>
             <w:r>
@@ -1419,7 +1456,7 @@
       <w:tr>
         <w:tc>
           <w:tcPr>
-            <w:tcW w:type="dxa" w:w="2880"/>
+            <w:tcW w:w="851" w:type="dxa"/>
           </w:tcPr>
           <w:p>
             <w:r>
@@ -1429,7 +1466,7 @@
         </w:tc>
         <w:tc>
           <w:tcPr>
-            <w:tcW w:type="dxa" w:w="2880"/>
+            <w:tcW w:w="1842" w:type="dxa"/>
           </w:tcPr>
           <w:p>
             <w:r>
@@ -1439,7 +1476,7 @@
         </w:tc>
         <w:tc>
           <w:tcPr>
-            <w:tcW w:type="dxa" w:w="2880"/>
+            <w:tcW w:w="2410" w:type="dxa"/>
           </w:tcPr>
           <w:p>
             <w:r>
@@ -1451,7 +1488,7 @@
       <w:tr>
         <w:tc>
           <w:tcPr>
-            <w:tcW w:type="dxa" w:w="2880"/>
+            <w:tcW w:w="851" w:type="dxa"/>
           </w:tcPr>
           <w:p>
             <w:r>
@@ -1461,7 +1498,7 @@
         </w:tc>
         <w:tc>
           <w:tcPr>
-            <w:tcW w:type="dxa" w:w="2880"/>
+            <w:tcW w:w="1842" w:type="dxa"/>
           </w:tcPr>
           <w:p>
             <w:r>
@@ -1471,7 +1508,7 @@
         </w:tc>
         <w:tc>
           <w:tcPr>
-            <w:tcW w:type="dxa" w:w="2880"/>
+            <w:tcW w:w="2410" w:type="dxa"/>
           </w:tcPr>
           <w:p>
             <w:r>
@@ -1483,7 +1520,7 @@
       <w:tr>
         <w:tc>
           <w:tcPr>
-            <w:tcW w:type="dxa" w:w="2880"/>
+            <w:tcW w:w="851" w:type="dxa"/>
           </w:tcPr>
           <w:p>
             <w:r>
@@ -1493,7 +1530,7 @@
         </w:tc>
         <w:tc>
           <w:tcPr>
-            <w:tcW w:type="dxa" w:w="2880"/>
+            <w:tcW w:w="1842" w:type="dxa"/>
           </w:tcPr>
           <w:p>
             <w:r>
@@ -1503,7 +1540,7 @@
         </w:tc>
         <w:tc>
           <w:tcPr>
-            <w:tcW w:type="dxa" w:w="2880"/>
+            <w:tcW w:w="2410" w:type="dxa"/>
           </w:tcPr>
           <w:p>
             <w:r>
@@ -1515,7 +1552,7 @@
       <w:tr>
         <w:tc>
           <w:tcPr>
-            <w:tcW w:type="dxa" w:w="2880"/>
+            <w:tcW w:w="851" w:type="dxa"/>
           </w:tcPr>
           <w:p>
             <w:r>
@@ -1525,7 +1562,7 @@
         </w:tc>
         <w:tc>
           <w:tcPr>
-            <w:tcW w:type="dxa" w:w="2880"/>
+            <w:tcW w:w="1842" w:type="dxa"/>
           </w:tcPr>
           <w:p>
             <w:r>
@@ -1535,7 +1572,7 @@
         </w:tc>
         <w:tc>
           <w:tcPr>
-            <w:tcW w:type="dxa" w:w="2880"/>
+            <w:tcW w:w="2410" w:type="dxa"/>
           </w:tcPr>
           <w:p>
             <w:r>
@@ -1547,7 +1584,7 @@
       <w:tr>
         <w:tc>
           <w:tcPr>
-            <w:tcW w:type="dxa" w:w="2880"/>
+            <w:tcW w:w="851" w:type="dxa"/>
           </w:tcPr>
           <w:p>
             <w:r>
@@ -1557,7 +1594,7 @@
         </w:tc>
         <w:tc>
           <w:tcPr>
-            <w:tcW w:type="dxa" w:w="2880"/>
+            <w:tcW w:w="1842" w:type="dxa"/>
           </w:tcPr>
           <w:p>
             <w:r>
@@ -1567,7 +1604,7 @@
         </w:tc>
         <w:tc>
           <w:tcPr>
-            <w:tcW w:type="dxa" w:w="2880"/>
+            <w:tcW w:w="2410" w:type="dxa"/>
           </w:tcPr>
           <w:p>
             <w:r>
@@ -1579,7 +1616,7 @@
       <w:tr>
         <w:tc>
           <w:tcPr>
-            <w:tcW w:type="dxa" w:w="2880"/>
+            <w:tcW w:w="851" w:type="dxa"/>
           </w:tcPr>
           <w:p>
             <w:r>
@@ -1589,7 +1626,7 @@
         </w:tc>
         <w:tc>
           <w:tcPr>
-            <w:tcW w:type="dxa" w:w="2880"/>
+            <w:tcW w:w="1842" w:type="dxa"/>
           </w:tcPr>
           <w:p>
             <w:r>
@@ -1599,7 +1636,7 @@
         </w:tc>
         <w:tc>
           <w:tcPr>
-            <w:tcW w:type="dxa" w:w="2880"/>
+            <w:tcW w:w="2410" w:type="dxa"/>
           </w:tcPr>
           <w:p>
             <w:r>
@@ -1611,7 +1648,7 @@
       <w:tr>
         <w:tc>
           <w:tcPr>
-            <w:tcW w:type="dxa" w:w="2880"/>
+            <w:tcW w:w="851" w:type="dxa"/>
           </w:tcPr>
           <w:p>
             <w:r>
@@ -1621,7 +1658,7 @@
         </w:tc>
         <w:tc>
           <w:tcPr>
-            <w:tcW w:type="dxa" w:w="2880"/>
+            <w:tcW w:w="1842" w:type="dxa"/>
           </w:tcPr>
           <w:p>
             <w:r>
@@ -1631,7 +1668,7 @@
         </w:tc>
         <w:tc>
           <w:tcPr>
-            <w:tcW w:type="dxa" w:w="2880"/>
+            <w:tcW w:w="2410" w:type="dxa"/>
           </w:tcPr>
           <w:p>
             <w:r>
@@ -1641,6 +1678,7 @@
         </w:tc>
       </w:tr>
     </w:tbl>
+    <w:p/>
     <w:sectPr>
       <w:pgSz w:w="12240" w:h="15840"/>
       <w:pgMar w:top="1440" w:right="1800" w:bottom="1440" w:left="1800" w:header="720" w:footer="720" w:gutter="0"/>
@@ -13102,6 +13140,36 @@
     <w:uiPriority w:val="99"/>
     <w:rsid w:val="00A902DF"/>
   </w:style>
+  <w:style w:type="paragraph" w:styleId="aff">
+    <w:name w:val="Balloon Text"/>
+    <w:basedOn w:val="a1"/>
+    <w:link w:val="aff0"/>
+    <w:uiPriority w:val="99"/>
+    <w:semiHidden/>
+    <w:unhideWhenUsed/>
+    <w:rsid w:val="00FB2BFB"/>
+    <w:pPr>
+      <w:spacing w:after="0" w:line="240" w:lineRule="auto"/>
+    </w:pPr>
+    <w:rPr>
+      <w:rFonts w:asciiTheme="majorHAnsi" w:eastAsiaTheme="majorEastAsia" w:hAnsiTheme="majorHAnsi" w:cstheme="majorBidi"/>
+      <w:sz w:val="18"/>
+      <w:szCs w:val="18"/>
+    </w:rPr>
+  </w:style>
+  <w:style w:type="character" w:customStyle="1" w:styleId="aff0">
+    <w:name w:val="吹き出し (文字)"/>
+    <w:basedOn w:val="a2"/>
+    <w:link w:val="aff"/>
+    <w:uiPriority w:val="99"/>
+    <w:semiHidden/>
+    <w:rsid w:val="00FB2BFB"/>
+    <w:rPr>
+      <w:rFonts w:asciiTheme="majorHAnsi" w:eastAsiaTheme="majorEastAsia" w:hAnsiTheme="majorHAnsi" w:cstheme="majorBidi"/>
+      <w:sz w:val="18"/>
+      <w:szCs w:val="18"/>
+    </w:rPr>
+  </w:style>
 </w:styles>
 </file>
 
@@ -24302,6 +24370,36 @@
     <w:link w:val="afd"/>
     <w:uiPriority w:val="99"/>
     <w:rsid w:val="00A902DF"/>
+  </w:style>
+  <w:style w:type="paragraph" w:styleId="aff">
+    <w:name w:val="Balloon Text"/>
+    <w:basedOn w:val="a1"/>
+    <w:link w:val="aff0"/>
+    <w:uiPriority w:val="99"/>
+    <w:semiHidden/>
+    <w:unhideWhenUsed/>
+    <w:rsid w:val="00FB2BFB"/>
+    <w:pPr>
+      <w:spacing w:after="0" w:line="240" w:lineRule="auto"/>
+    </w:pPr>
+    <w:rPr>
+      <w:rFonts w:asciiTheme="majorHAnsi" w:eastAsiaTheme="majorEastAsia" w:hAnsiTheme="majorHAnsi" w:cstheme="majorBidi"/>
+      <w:sz w:val="18"/>
+      <w:szCs w:val="18"/>
+    </w:rPr>
+  </w:style>
+  <w:style w:type="character" w:customStyle="1" w:styleId="aff0">
+    <w:name w:val="吹き出し (文字)"/>
+    <w:basedOn w:val="a2"/>
+    <w:link w:val="aff"/>
+    <w:uiPriority w:val="99"/>
+    <w:semiHidden/>
+    <w:rsid w:val="00FB2BFB"/>
+    <w:rPr>
+      <w:rFonts w:asciiTheme="majorHAnsi" w:eastAsiaTheme="majorEastAsia" w:hAnsiTheme="majorHAnsi" w:cstheme="majorBidi"/>
+      <w:sz w:val="18"/>
+      <w:szCs w:val="18"/>
+    </w:rPr>
   </w:style>
 </w:styles>
 </file>
@@ -24631,7 +24729,7 @@
 </file>
 
 <file path=customXml/itemProps1.xml><?xml version="1.0" encoding="utf-8"?>
-<ds:datastoreItem xmlns:ds="http://schemas.openxmlformats.org/officeDocument/2006/customXml" ds:itemID="{72070093-3339-4F80-9752-7F2193D338DE}">
+<ds:datastoreItem xmlns:ds="http://schemas.openxmlformats.org/officeDocument/2006/customXml" ds:itemID="{D50D5640-7011-4373-8477-31FDC00D975B}">
   <ds:schemaRefs>
     <ds:schemaRef ds:uri="http://schemas.openxmlformats.org/officeDocument/2006/bibliography"/>
   </ds:schemaRefs>

</xml_diff>